<commit_message>
Updated with completion dates on page 2
</commit_message>
<xml_diff>
--- a/Widget-Specs.docx
+++ b/Widget-Specs.docx
@@ -11,13 +11,31 @@
           <w:szCs w:val="24"/>
         </w:rPr>
       </w:pPr>
+      <w:proofErr w:type="spellStart"/>
       <w:r>
         <w:rPr>
           <w:rStyle w:val="IntenseReference"/>
           <w:sz w:val="24"/>
           <w:szCs w:val="24"/>
         </w:rPr>
-        <w:t>A Property search and display widget (with maps)</w:t>
+        <w:t>git</w:t>
+      </w:r>
+      <w:r>
+        <w:rPr>
+          <w:rStyle w:val="IntenseReference"/>
+          <w:sz w:val="24"/>
+          <w:szCs w:val="24"/>
+        </w:rPr>
+        <w:t>A</w:t>
+      </w:r>
+      <w:proofErr w:type="spellEnd"/>
+      <w:r>
+        <w:rPr>
+          <w:rStyle w:val="IntenseReference"/>
+          <w:sz w:val="24"/>
+          <w:szCs w:val="24"/>
+        </w:rPr>
+        <w:t xml:space="preserve"> Property search and display widget (with maps)</w:t>
       </w:r>
     </w:p>
     <w:p>
@@ -36,7 +54,6 @@
           <w:szCs w:val="24"/>
         </w:rPr>
       </w:pPr>
-      <w:bookmarkStart w:id="0" w:name="_GoBack"/>
       <w:r>
         <w:rPr>
           <w:sz w:val="24"/>
@@ -63,7 +80,6 @@
           <w:tcPr>
             <w:tcW w:w="4788" w:type="dxa"/>
           </w:tcPr>
-          <w:bookmarkEnd w:id="0"/>
           <w:p>
             <w:pPr>
               <w:rPr>
@@ -485,6 +501,38 @@
         </w:rPr>
         <w:t>Search</w:t>
       </w:r>
+      <w:r>
+        <w:rPr>
+          <w:sz w:val="24"/>
+          <w:szCs w:val="24"/>
+        </w:rPr>
+        <w:t xml:space="preserve">   </w:t>
+      </w:r>
+      <w:r>
+        <w:rPr>
+          <w:color w:val="FF0000"/>
+          <w:sz w:val="24"/>
+          <w:szCs w:val="24"/>
+        </w:rPr>
+        <w:t>(Oct 22</w:t>
+      </w:r>
+      <w:r>
+        <w:rPr>
+          <w:color w:val="FF0000"/>
+          <w:sz w:val="24"/>
+          <w:szCs w:val="24"/>
+          <w:vertAlign w:val="superscript"/>
+        </w:rPr>
+        <w:t>nd</w:t>
+      </w:r>
+      <w:r>
+        <w:rPr>
+          <w:color w:val="FF0000"/>
+          <w:sz w:val="24"/>
+          <w:szCs w:val="24"/>
+        </w:rPr>
+        <w:t>)</w:t>
+      </w:r>
     </w:p>
     <w:p>
       <w:pPr>
@@ -521,6 +569,38 @@
         </w:rPr>
         <w:t>)</w:t>
       </w:r>
+      <w:r>
+        <w:rPr>
+          <w:sz w:val="24"/>
+          <w:szCs w:val="24"/>
+        </w:rPr>
+        <w:t xml:space="preserve"> </w:t>
+      </w:r>
+      <w:r>
+        <w:rPr>
+          <w:color w:val="FF0000"/>
+          <w:sz w:val="24"/>
+          <w:szCs w:val="24"/>
+        </w:rPr>
+        <w:t>(Oct 27</w:t>
+      </w:r>
+      <w:r>
+        <w:rPr>
+          <w:color w:val="FF0000"/>
+          <w:sz w:val="24"/>
+          <w:szCs w:val="24"/>
+          <w:vertAlign w:val="superscript"/>
+        </w:rPr>
+        <w:t>th</w:t>
+      </w:r>
+      <w:r>
+        <w:rPr>
+          <w:color w:val="FF0000"/>
+          <w:sz w:val="24"/>
+          <w:szCs w:val="24"/>
+        </w:rPr>
+        <w:t>)</w:t>
+      </w:r>
     </w:p>
     <w:p>
       <w:pPr>
@@ -548,6 +628,51 @@
         </w:rPr>
         <w:t>(The properties would be plotted on the map. The user should also be able to draw a polygon on the map and those properties within that polygon would be shown)</w:t>
       </w:r>
+      <w:r>
+        <w:rPr>
+          <w:sz w:val="24"/>
+          <w:szCs w:val="24"/>
+        </w:rPr>
+        <w:t xml:space="preserve"> </w:t>
+      </w:r>
+    </w:p>
+    <w:p>
+      <w:pPr>
+        <w:pStyle w:val="ListParagraph"/>
+        <w:numPr>
+          <w:ilvl w:val="1"/>
+          <w:numId w:val="2"/>
+        </w:numPr>
+        <w:rPr>
+          <w:sz w:val="24"/>
+          <w:szCs w:val="24"/>
+        </w:rPr>
+      </w:pPr>
+      <w:r>
+        <w:rPr>
+          <w:color w:val="FF0000"/>
+          <w:sz w:val="24"/>
+          <w:szCs w:val="24"/>
+        </w:rPr>
+        <w:t>(Nov 3</w:t>
+      </w:r>
+      <w:r>
+        <w:rPr>
+          <w:color w:val="FF0000"/>
+          <w:sz w:val="24"/>
+          <w:szCs w:val="24"/>
+          <w:vertAlign w:val="superscript"/>
+        </w:rPr>
+        <w:t>rd</w:t>
+      </w:r>
+      <w:r>
+        <w:rPr>
+          <w:color w:val="FF0000"/>
+          <w:sz w:val="24"/>
+          <w:szCs w:val="24"/>
+        </w:rPr>
+        <w:t>)</w:t>
+      </w:r>
     </w:p>
     <w:p>
       <w:pPr>
@@ -584,6 +709,38 @@
         </w:rPr>
         <w:t>)</w:t>
       </w:r>
+      <w:r>
+        <w:rPr>
+          <w:sz w:val="24"/>
+          <w:szCs w:val="24"/>
+        </w:rPr>
+        <w:t xml:space="preserve"> </w:t>
+      </w:r>
+      <w:r>
+        <w:rPr>
+          <w:color w:val="FF0000"/>
+          <w:sz w:val="24"/>
+          <w:szCs w:val="24"/>
+        </w:rPr>
+        <w:t>(Nov. 10</w:t>
+      </w:r>
+      <w:r>
+        <w:rPr>
+          <w:color w:val="FF0000"/>
+          <w:sz w:val="24"/>
+          <w:szCs w:val="24"/>
+          <w:vertAlign w:val="superscript"/>
+        </w:rPr>
+        <w:t>th</w:t>
+      </w:r>
+      <w:r>
+        <w:rPr>
+          <w:color w:val="FF0000"/>
+          <w:sz w:val="24"/>
+          <w:szCs w:val="24"/>
+        </w:rPr>
+        <w:t>)</w:t>
+      </w:r>
     </w:p>
     <w:p>
       <w:pPr>
@@ -604,6 +761,38 @@
         </w:rPr>
         <w:t>Detailed view</w:t>
       </w:r>
+      <w:r>
+        <w:rPr>
+          <w:sz w:val="24"/>
+          <w:szCs w:val="24"/>
+        </w:rPr>
+        <w:t xml:space="preserve"> </w:t>
+      </w:r>
+      <w:r>
+        <w:rPr>
+          <w:color w:val="FF0000"/>
+          <w:sz w:val="24"/>
+          <w:szCs w:val="24"/>
+        </w:rPr>
+        <w:t>(Nov 10</w:t>
+      </w:r>
+      <w:r>
+        <w:rPr>
+          <w:color w:val="FF0000"/>
+          <w:sz w:val="24"/>
+          <w:szCs w:val="24"/>
+          <w:vertAlign w:val="superscript"/>
+        </w:rPr>
+        <w:t>th</w:t>
+      </w:r>
+      <w:r>
+        <w:rPr>
+          <w:color w:val="FF0000"/>
+          <w:sz w:val="24"/>
+          <w:szCs w:val="24"/>
+        </w:rPr>
+        <w:t>)</w:t>
+      </w:r>
     </w:p>
     <w:p>
       <w:pPr>
@@ -631,6 +820,38 @@
         </w:rPr>
         <w:t>omparison</w:t>
       </w:r>
+      <w:r>
+        <w:rPr>
+          <w:sz w:val="24"/>
+          <w:szCs w:val="24"/>
+        </w:rPr>
+        <w:t xml:space="preserve"> </w:t>
+      </w:r>
+      <w:r>
+        <w:rPr>
+          <w:color w:val="FF0000"/>
+          <w:sz w:val="24"/>
+          <w:szCs w:val="24"/>
+        </w:rPr>
+        <w:t>(Nov 17</w:t>
+      </w:r>
+      <w:r>
+        <w:rPr>
+          <w:color w:val="FF0000"/>
+          <w:sz w:val="24"/>
+          <w:szCs w:val="24"/>
+          <w:vertAlign w:val="superscript"/>
+        </w:rPr>
+        <w:t>th</w:t>
+      </w:r>
+      <w:r>
+        <w:rPr>
+          <w:color w:val="FF0000"/>
+          <w:sz w:val="24"/>
+          <w:szCs w:val="24"/>
+        </w:rPr>
+        <w:t>)</w:t>
+      </w:r>
     </w:p>
     <w:p>
       <w:pPr>
@@ -651,6 +872,21 @@
         </w:rPr>
         <w:t>Agent showcase</w:t>
       </w:r>
+      <w:r>
+        <w:rPr>
+          <w:sz w:val="24"/>
+          <w:szCs w:val="24"/>
+        </w:rPr>
+        <w:t xml:space="preserve"> </w:t>
+      </w:r>
+      <w:r>
+        <w:rPr>
+          <w:color w:val="FF0000"/>
+          <w:sz w:val="24"/>
+          <w:szCs w:val="24"/>
+        </w:rPr>
+        <w:t>(TBD)</w:t>
+      </w:r>
     </w:p>
     <w:p>
       <w:pPr>
@@ -678,6 +914,38 @@
         </w:rPr>
         <w:t xml:space="preserve"> (Facebook, yahoo or email)</w:t>
       </w:r>
+      <w:r>
+        <w:rPr>
+          <w:sz w:val="24"/>
+          <w:szCs w:val="24"/>
+        </w:rPr>
+        <w:t xml:space="preserve"> </w:t>
+      </w:r>
+      <w:r>
+        <w:rPr>
+          <w:color w:val="FF0000"/>
+          <w:sz w:val="24"/>
+          <w:szCs w:val="24"/>
+        </w:rPr>
+        <w:t>(Nov 24</w:t>
+      </w:r>
+      <w:r>
+        <w:rPr>
+          <w:color w:val="FF0000"/>
+          <w:sz w:val="24"/>
+          <w:szCs w:val="24"/>
+          <w:vertAlign w:val="superscript"/>
+        </w:rPr>
+        <w:t>th</w:t>
+      </w:r>
+      <w:r>
+        <w:rPr>
+          <w:color w:val="FF0000"/>
+          <w:sz w:val="24"/>
+          <w:szCs w:val="24"/>
+        </w:rPr>
+        <w:t>)</w:t>
+      </w:r>
     </w:p>
     <w:p>
       <w:pPr>
@@ -698,6 +966,41 @@
         </w:rPr>
         <w:t xml:space="preserve">Database </w:t>
       </w:r>
+      <w:r>
+        <w:rPr>
+          <w:color w:val="FF0000"/>
+          <w:sz w:val="24"/>
+          <w:szCs w:val="24"/>
+        </w:rPr>
+        <w:t xml:space="preserve">(Dec. </w:t>
+      </w:r>
+      <w:proofErr w:type="gramStart"/>
+      <w:r>
+        <w:rPr>
+          <w:color w:val="FF0000"/>
+          <w:sz w:val="24"/>
+          <w:szCs w:val="24"/>
+        </w:rPr>
+        <w:t>15</w:t>
+      </w:r>
+      <w:r>
+        <w:rPr>
+          <w:color w:val="FF0000"/>
+          <w:sz w:val="24"/>
+          <w:szCs w:val="24"/>
+          <w:vertAlign w:val="superscript"/>
+        </w:rPr>
+        <w:t xml:space="preserve">th </w:t>
+      </w:r>
+      <w:r>
+        <w:rPr>
+          <w:color w:val="FF0000"/>
+          <w:sz w:val="24"/>
+          <w:szCs w:val="24"/>
+        </w:rPr>
+        <w:t>)</w:t>
+      </w:r>
+      <w:proofErr w:type="gramEnd"/>
     </w:p>
     <w:p>
       <w:pPr>
@@ -741,6 +1044,38 @@
         </w:rPr>
         <w:t>).</w:t>
       </w:r>
+      <w:r>
+        <w:rPr>
+          <w:sz w:val="24"/>
+          <w:szCs w:val="24"/>
+        </w:rPr>
+        <w:t xml:space="preserve"> </w:t>
+      </w:r>
+      <w:r>
+        <w:rPr>
+          <w:color w:val="FF0000"/>
+          <w:sz w:val="24"/>
+          <w:szCs w:val="24"/>
+        </w:rPr>
+        <w:t>(Nov 24</w:t>
+      </w:r>
+      <w:r>
+        <w:rPr>
+          <w:color w:val="FF0000"/>
+          <w:sz w:val="24"/>
+          <w:szCs w:val="24"/>
+          <w:vertAlign w:val="superscript"/>
+        </w:rPr>
+        <w:t>th</w:t>
+      </w:r>
+      <w:r>
+        <w:rPr>
+          <w:color w:val="FF0000"/>
+          <w:sz w:val="24"/>
+          <w:szCs w:val="24"/>
+        </w:rPr>
+        <w:t>)</w:t>
+      </w:r>
     </w:p>
     <w:p>
       <w:pPr>
@@ -761,6 +1096,23 @@
         </w:rPr>
         <w:t>Realtor’s Favorites</w:t>
       </w:r>
+      <w:r>
+        <w:rPr>
+          <w:sz w:val="24"/>
+          <w:szCs w:val="24"/>
+        </w:rPr>
+        <w:t xml:space="preserve"> </w:t>
+      </w:r>
+      <w:r>
+        <w:rPr>
+          <w:color w:val="FF0000"/>
+          <w:sz w:val="24"/>
+          <w:szCs w:val="24"/>
+        </w:rPr>
+        <w:t>(TBD)</w:t>
+      </w:r>
+      <w:bookmarkStart w:id="0" w:name="_GoBack"/>
+      <w:bookmarkEnd w:id="0"/>
     </w:p>
     <w:p>
       <w:pPr>
@@ -973,6 +1325,7 @@
           <w:sz w:val="24"/>
           <w:szCs w:val="24"/>
         </w:rPr>
+        <w:lastRenderedPageBreak/>
         <w:t>Login</w:t>
       </w:r>
     </w:p>
@@ -993,7 +1346,6 @@
           <w:sz w:val="24"/>
           <w:szCs w:val="24"/>
         </w:rPr>
-        <w:lastRenderedPageBreak/>
         <w:t>Mark as favorite or add note</w:t>
       </w:r>
     </w:p>
@@ -7449,7 +7801,7 @@
         <w:rFonts w:hint="default"/>
       </w:rPr>
     </w:lvl>
-    <w:lvl w:ilvl="1" w:tplc="04090019" w:tentative="1">
+    <w:lvl w:ilvl="1" w:tplc="04090019">
       <w:start w:val="1"/>
       <w:numFmt w:val="lowerLetter"/>
       <w:lvlText w:val="%2."/>

</xml_diff>